<commit_message>
MW Women in Experimental Biology website update
</commit_message>
<xml_diff>
--- a/Foster CV for website - updated Jan 10 2020.docx
+++ b/Foster CV for website - updated Jan 10 2020.docx
@@ -1,6 +1,6 @@
 
 <file path=word/document.xml><?xml version="1.0" encoding="utf-8"?>
-<w:document xmlns:wpc="http://schemas.microsoft.com/office/word/2010/wordprocessingCanvas" xmlns:cx="http://schemas.microsoft.com/office/drawing/2014/chartex" xmlns:cx1="http://schemas.microsoft.com/office/drawing/2015/9/8/chartex" xmlns:cx2="http://schemas.microsoft.com/office/drawing/2015/10/21/chartex" xmlns:cx3="http://schemas.microsoft.com/office/drawing/2016/5/9/chartex" xmlns:cx4="http://schemas.microsoft.com/office/drawing/2016/5/10/chartex" xmlns:cx5="http://schemas.microsoft.com/office/drawing/2016/5/11/chartex" xmlns:cx6="http://schemas.microsoft.com/office/drawing/2016/5/12/chartex" xmlns:cx7="http://schemas.microsoft.com/office/drawing/2016/5/13/chartex" xmlns:cx8="http://schemas.microsoft.com/office/drawing/2016/5/14/chartex" xmlns:mc="http://schemas.openxmlformats.org/markup-compatibility/2006" xmlns:aink="http://schemas.microsoft.com/office/drawing/2016/ink" xmlns:am3d="http://schemas.microsoft.com/office/drawing/2017/model3d" xmlns:o="urn:schemas-microsoft-com:office:office" xmlns:r="http://schemas.openxmlformats.org/officeDocument/2006/relationships" xmlns:m="http://schemas.openxmlformats.org/officeDocument/2006/math" xmlns:v="urn:schemas-microsoft-com:vml" xmlns:wp14="http://schemas.microsoft.com/office/word/2010/wordprocessingDrawing" xmlns:wp="http://schemas.openxmlformats.org/drawingml/2006/wordprocessingDrawing" xmlns:w10="urn:schemas-microsoft-com:office:word" xmlns:w="http://schemas.openxmlformats.org/wordprocessingml/2006/main" xmlns:w14="http://schemas.microsoft.com/office/word/2010/wordml" xmlns:w15="http://schemas.microsoft.com/office/word/2012/wordml" xmlns:w16cid="http://schemas.microsoft.com/office/word/2016/wordml/cid" xmlns:w16se="http://schemas.microsoft.com/office/word/2015/wordml/symex" xmlns:wpg="http://schemas.microsoft.com/office/word/2010/wordprocessingGroup" xmlns:wpi="http://schemas.microsoft.com/office/word/2010/wordprocessingInk" xmlns:wne="http://schemas.microsoft.com/office/word/2006/wordml" xmlns:wps="http://schemas.microsoft.com/office/word/2010/wordprocessingShape" mc:Ignorable="w14 w15 w16se w16cid wp14">
+<w:document xmlns:wpc="http://schemas.microsoft.com/office/word/2010/wordprocessingCanvas" xmlns:cx="http://schemas.microsoft.com/office/drawing/2014/chartex" xmlns:cx1="http://schemas.microsoft.com/office/drawing/2015/9/8/chartex" xmlns:cx2="http://schemas.microsoft.com/office/drawing/2015/10/21/chartex" xmlns:cx3="http://schemas.microsoft.com/office/drawing/2016/5/9/chartex" xmlns:cx4="http://schemas.microsoft.com/office/drawing/2016/5/10/chartex" xmlns:cx5="http://schemas.microsoft.com/office/drawing/2016/5/11/chartex" xmlns:cx6="http://schemas.microsoft.com/office/drawing/2016/5/12/chartex" xmlns:cx7="http://schemas.microsoft.com/office/drawing/2016/5/13/chartex" xmlns:cx8="http://schemas.microsoft.com/office/drawing/2016/5/14/chartex" xmlns:mc="http://schemas.openxmlformats.org/markup-compatibility/2006" xmlns:aink="http://schemas.microsoft.com/office/drawing/2016/ink" xmlns:am3d="http://schemas.microsoft.com/office/drawing/2017/model3d" xmlns:o="urn:schemas-microsoft-com:office:office" xmlns:r="http://schemas.openxmlformats.org/officeDocument/2006/relationships" xmlns:m="http://schemas.openxmlformats.org/officeDocument/2006/math" xmlns:v="urn:schemas-microsoft-com:vml" xmlns:wp14="http://schemas.microsoft.com/office/word/2010/wordprocessingDrawing" xmlns:wp="http://schemas.openxmlformats.org/drawingml/2006/wordprocessingDrawing" xmlns:w10="urn:schemas-microsoft-com:office:word" xmlns:w="http://schemas.openxmlformats.org/wordprocessingml/2006/main" xmlns:w14="http://schemas.microsoft.com/office/word/2010/wordml" xmlns:w15="http://schemas.microsoft.com/office/word/2012/wordml" xmlns:w16cex="http://schemas.microsoft.com/office/word/2018/wordml/cex" xmlns:w16cid="http://schemas.microsoft.com/office/word/2016/wordml/cid" xmlns:w16="http://schemas.microsoft.com/office/word/2018/wordml" xmlns:w16se="http://schemas.microsoft.com/office/word/2015/wordml/symex" xmlns:wpg="http://schemas.microsoft.com/office/word/2010/wordprocessingGroup" xmlns:wpi="http://schemas.microsoft.com/office/word/2010/wordprocessingInk" xmlns:wne="http://schemas.microsoft.com/office/word/2006/wordml" xmlns:wps="http://schemas.microsoft.com/office/word/2010/wordprocessingShape" mc:Ignorable="w14 w15 w16se w16cid w16 w16cex wp14">
   <w:body>
     <w:p>
       <w:pPr>
@@ -2049,8 +2049,6 @@
         </w:rPr>
         <w:t xml:space="preserve"> </w:t>
       </w:r>
-      <w:bookmarkStart w:id="0" w:name="_GoBack"/>
-      <w:bookmarkEnd w:id="0"/>
       <w:r>
         <w:rPr>
           <w:rFonts w:ascii="Garamond" w:hAnsi="Garamond"/>
@@ -2084,6 +2082,213 @@
           <w:rFonts w:ascii="Garamond" w:hAnsi="Garamond"/>
           <w:lang w:val="en-US"/>
         </w:rPr>
+        <w:t>30</w:t>
+      </w:r>
+      <w:r>
+        <w:rPr>
+          <w:rFonts w:ascii="Garamond" w:hAnsi="Garamond"/>
+          <w:lang w:val="en-US"/>
+        </w:rPr>
+        <w:t xml:space="preserve">) </w:t>
+      </w:r>
+      <w:r>
+        <w:rPr>
+          <w:rFonts w:ascii="Garamond" w:hAnsi="Garamond"/>
+          <w:lang w:val="en-US"/>
+        </w:rPr>
+        <w:tab/>
+        <w:t>20</w:t>
+      </w:r>
+      <w:r>
+        <w:rPr>
+          <w:rFonts w:ascii="Garamond" w:hAnsi="Garamond"/>
+          <w:lang w:val="en-US"/>
+        </w:rPr>
+        <w:t>20</w:t>
+      </w:r>
+      <w:r>
+        <w:rPr>
+          <w:rFonts w:ascii="Garamond" w:hAnsi="Garamond"/>
+          <w:lang w:val="en-US"/>
+        </w:rPr>
+        <w:t xml:space="preserve"> –</w:t>
+      </w:r>
+      <w:r>
+        <w:rPr>
+          <w:rFonts w:ascii="Garamond" w:hAnsi="Garamond"/>
+          <w:b/>
+          <w:lang w:val="en-US"/>
+        </w:rPr>
+        <w:t xml:space="preserve"> Foster, K.L.</w:t>
+      </w:r>
+      <w:r>
+        <w:rPr>
+          <w:rFonts w:ascii="Garamond" w:hAnsi="Garamond"/>
+          <w:lang w:val="en-US"/>
+        </w:rPr>
+        <w:t xml:space="preserve"> and </w:t>
+      </w:r>
+      <w:proofErr w:type="spellStart"/>
+      <w:r>
+        <w:rPr>
+          <w:rFonts w:ascii="Garamond" w:hAnsi="Garamond"/>
+          <w:lang w:val="en-US"/>
+        </w:rPr>
+        <w:t>Selvitella</w:t>
+      </w:r>
+      <w:proofErr w:type="spellEnd"/>
+      <w:r>
+        <w:rPr>
+          <w:rFonts w:ascii="Garamond" w:hAnsi="Garamond"/>
+          <w:lang w:val="en-US"/>
+        </w:rPr>
+        <w:t xml:space="preserve">, </w:t>
+      </w:r>
+      <w:r>
+        <w:rPr>
+          <w:rFonts w:ascii="Garamond" w:hAnsi="Garamond"/>
+          <w:lang w:val="en-US"/>
+        </w:rPr>
+        <w:t>A</w:t>
+      </w:r>
+      <w:r>
+        <w:rPr>
+          <w:rFonts w:ascii="Garamond" w:hAnsi="Garamond"/>
+          <w:lang w:val="en-US"/>
+        </w:rPr>
+        <w:t xml:space="preserve">.M. </w:t>
+      </w:r>
+      <w:r>
+        <w:rPr>
+          <w:rFonts w:ascii="Garamond" w:hAnsi="Garamond"/>
+          <w:lang w:val="en-US"/>
+        </w:rPr>
+        <w:t xml:space="preserve"> </w:t>
+      </w:r>
+      <w:r>
+        <w:rPr>
+          <w:rFonts w:ascii="Garamond" w:hAnsi="Garamond"/>
+          <w:lang w:val="en-US"/>
+        </w:rPr>
+        <w:t xml:space="preserve">Learning the locomotion </w:t>
+      </w:r>
+      <w:proofErr w:type="spellStart"/>
+      <w:r>
+        <w:rPr>
+          <w:rFonts w:ascii="Garamond" w:hAnsi="Garamond"/>
+          <w:lang w:val="en-US"/>
+        </w:rPr>
+        <w:t>behaviour</w:t>
+      </w:r>
+      <w:proofErr w:type="spellEnd"/>
+      <w:r>
+        <w:rPr>
+          <w:rFonts w:ascii="Garamond" w:hAnsi="Garamond"/>
+          <w:lang w:val="en-US"/>
+        </w:rPr>
+        <w:t xml:space="preserve"> of </w:t>
+      </w:r>
+      <w:proofErr w:type="gramStart"/>
+      <w:r>
+        <w:rPr>
+          <w:rFonts w:ascii="Garamond" w:hAnsi="Garamond"/>
+          <w:lang w:val="en-US"/>
+        </w:rPr>
+        <w:t>lizards</w:t>
+      </w:r>
+      <w:proofErr w:type="gramEnd"/>
+      <w:r>
+        <w:rPr>
+          <w:rFonts w:ascii="Garamond" w:hAnsi="Garamond"/>
+          <w:lang w:val="en-US"/>
+        </w:rPr>
+        <w:t xml:space="preserve"> transfers across environments</w:t>
+      </w:r>
+      <w:r>
+        <w:rPr>
+          <w:rFonts w:ascii="Garamond" w:hAnsi="Garamond"/>
+          <w:lang w:val="en-US"/>
+        </w:rPr>
+        <w:t xml:space="preserve">. </w:t>
+      </w:r>
+      <w:r>
+        <w:rPr>
+          <w:rFonts w:ascii="Garamond" w:hAnsi="Garamond"/>
+          <w:lang w:val="en-US"/>
+        </w:rPr>
+        <w:t xml:space="preserve"> </w:t>
+      </w:r>
+      <w:r>
+        <w:rPr>
+          <w:rFonts w:ascii="Garamond" w:hAnsi="Garamond"/>
+          <w:lang w:val="en-US"/>
+        </w:rPr>
+        <w:t xml:space="preserve">Oral presentation given at the </w:t>
+      </w:r>
+      <w:r>
+        <w:rPr>
+          <w:rFonts w:ascii="Garamond" w:hAnsi="Garamond"/>
+          <w:lang w:val="en-US"/>
+        </w:rPr>
+        <w:t>2020 International Conference on Machine Learning (ICML) – Workshop on Computational Biology</w:t>
+      </w:r>
+      <w:r>
+        <w:rPr>
+          <w:rFonts w:ascii="Garamond" w:hAnsi="Garamond"/>
+          <w:lang w:val="en-US"/>
+        </w:rPr>
+        <w:t xml:space="preserve"> </w:t>
+      </w:r>
+      <w:r>
+        <w:rPr>
+          <w:rFonts w:ascii="Garamond" w:hAnsi="Garamond"/>
+          <w:lang w:val="en-US"/>
+        </w:rPr>
+        <w:t>(</w:t>
+      </w:r>
+      <w:r>
+        <w:rPr>
+          <w:rFonts w:ascii="Garamond" w:hAnsi="Garamond"/>
+          <w:lang w:val="en-US"/>
+        </w:rPr>
+        <w:t>Virtual Conference</w:t>
+      </w:r>
+      <w:r>
+        <w:rPr>
+          <w:rFonts w:ascii="Garamond" w:hAnsi="Garamond"/>
+          <w:lang w:val="en-US"/>
+        </w:rPr>
+        <w:t>)</w:t>
+      </w:r>
+      <w:r>
+        <w:rPr>
+          <w:rFonts w:ascii="Garamond" w:hAnsi="Garamond"/>
+          <w:lang w:val="en-US"/>
+        </w:rPr>
+        <w:t>.</w:t>
+      </w:r>
+    </w:p>
+    <w:p>
+      <w:pPr>
+        <w:rPr>
+          <w:rFonts w:ascii="Garamond" w:hAnsi="Garamond"/>
+          <w:sz w:val="16"/>
+          <w:szCs w:val="16"/>
+        </w:rPr>
+      </w:pPr>
+    </w:p>
+    <w:p>
+      <w:pPr>
+        <w:ind w:left="720" w:hanging="450"/>
+        <w:rPr>
+          <w:rFonts w:ascii="Garamond" w:hAnsi="Garamond"/>
+        </w:rPr>
+      </w:pPr>
+      <w:r>
+        <w:rPr>
+          <w:rFonts w:ascii="Garamond" w:hAnsi="Garamond"/>
+          <w:lang w:val="en-US"/>
+        </w:rPr>
         <w:t>2</w:t>
       </w:r>
       <w:r>
@@ -2091,7 +2296,210 @@
           <w:rFonts w:ascii="Garamond" w:hAnsi="Garamond"/>
           <w:lang w:val="en-US"/>
         </w:rPr>
-        <w:t>7</w:t>
+        <w:t>9</w:t>
+      </w:r>
+      <w:r>
+        <w:rPr>
+          <w:rFonts w:ascii="Garamond" w:hAnsi="Garamond"/>
+          <w:lang w:val="en-US"/>
+        </w:rPr>
+        <w:t xml:space="preserve">) </w:t>
+      </w:r>
+      <w:r>
+        <w:rPr>
+          <w:rFonts w:ascii="Garamond" w:hAnsi="Garamond"/>
+          <w:lang w:val="en-US"/>
+        </w:rPr>
+        <w:tab/>
+        <w:t>20</w:t>
+      </w:r>
+      <w:r>
+        <w:rPr>
+          <w:rFonts w:ascii="Garamond" w:hAnsi="Garamond"/>
+          <w:lang w:val="en-US"/>
+        </w:rPr>
+        <w:t>20</w:t>
+      </w:r>
+      <w:r>
+        <w:rPr>
+          <w:rFonts w:ascii="Garamond" w:hAnsi="Garamond"/>
+          <w:lang w:val="en-US"/>
+        </w:rPr>
+        <w:t xml:space="preserve"> –</w:t>
+      </w:r>
+      <w:r>
+        <w:rPr>
+          <w:rFonts w:ascii="Garamond" w:hAnsi="Garamond"/>
+          <w:b/>
+          <w:lang w:val="en-US"/>
+        </w:rPr>
+        <w:t xml:space="preserve"> Foster, K.L.</w:t>
+      </w:r>
+      <w:r>
+        <w:rPr>
+          <w:rFonts w:ascii="Garamond" w:hAnsi="Garamond"/>
+          <w:lang w:val="en-US"/>
+        </w:rPr>
+        <w:t xml:space="preserve"> and </w:t>
+      </w:r>
+      <w:proofErr w:type="spellStart"/>
+      <w:r>
+        <w:rPr>
+          <w:rFonts w:ascii="Garamond" w:hAnsi="Garamond"/>
+          <w:lang w:val="en-US"/>
+        </w:rPr>
+        <w:t>Selvitella</w:t>
+      </w:r>
+      <w:proofErr w:type="spellEnd"/>
+      <w:r>
+        <w:rPr>
+          <w:rFonts w:ascii="Garamond" w:hAnsi="Garamond"/>
+          <w:lang w:val="en-US"/>
+        </w:rPr>
+        <w:t xml:space="preserve">, </w:t>
+      </w:r>
+      <w:r>
+        <w:rPr>
+          <w:rFonts w:ascii="Garamond" w:hAnsi="Garamond"/>
+          <w:lang w:val="en-US"/>
+        </w:rPr>
+        <w:t>A</w:t>
+      </w:r>
+      <w:r>
+        <w:rPr>
+          <w:rFonts w:ascii="Garamond" w:hAnsi="Garamond"/>
+          <w:lang w:val="en-US"/>
+        </w:rPr>
+        <w:t xml:space="preserve">.M. </w:t>
+      </w:r>
+      <w:r>
+        <w:rPr>
+          <w:rFonts w:ascii="Garamond" w:hAnsi="Garamond"/>
+          <w:lang w:val="en-US"/>
+        </w:rPr>
+        <w:t xml:space="preserve"> Uncovering the impact of the environment in lizard biomechanics: From classical methods to modern statistical learning</w:t>
+      </w:r>
+      <w:r>
+        <w:rPr>
+          <w:rFonts w:ascii="Garamond" w:hAnsi="Garamond"/>
+          <w:lang w:val="en-US"/>
+        </w:rPr>
+        <w:t xml:space="preserve">. </w:t>
+      </w:r>
+      <w:r>
+        <w:rPr>
+          <w:rFonts w:ascii="Garamond" w:hAnsi="Garamond"/>
+          <w:lang w:val="en-US"/>
+        </w:rPr>
+        <w:t xml:space="preserve"> </w:t>
+      </w:r>
+      <w:r>
+        <w:rPr>
+          <w:rFonts w:ascii="Garamond" w:hAnsi="Garamond"/>
+          <w:lang w:val="en-US"/>
+        </w:rPr>
+        <w:t xml:space="preserve">Oral presentation given at the </w:t>
+      </w:r>
+      <w:r>
+        <w:rPr>
+          <w:rFonts w:ascii="Garamond" w:hAnsi="Garamond"/>
+          <w:lang w:val="en-US"/>
+        </w:rPr>
+        <w:t xml:space="preserve">Mathematical and Computational Methods in Biology </w:t>
+      </w:r>
+      <w:r>
+        <w:rPr>
+          <w:rFonts w:ascii="Garamond" w:hAnsi="Garamond"/>
+          <w:lang w:val="en-US"/>
+        </w:rPr>
+        <w:t>(</w:t>
+      </w:r>
+      <w:r>
+        <w:rPr>
+          <w:rFonts w:ascii="Garamond" w:hAnsi="Garamond"/>
+          <w:lang w:val="en-US"/>
+        </w:rPr>
+        <w:t>Virtual</w:t>
+      </w:r>
+      <w:r>
+        <w:rPr>
+          <w:rFonts w:ascii="Garamond" w:hAnsi="Garamond"/>
+          <w:lang w:val="en-US"/>
+        </w:rPr>
+        <w:t>)</w:t>
+      </w:r>
+      <w:r>
+        <w:rPr>
+          <w:rFonts w:ascii="Garamond" w:hAnsi="Garamond"/>
+          <w:lang w:val="en-US"/>
+        </w:rPr>
+        <w:t xml:space="preserve"> Conference of the Mathematical Biology Institute at Ohio State University</w:t>
+      </w:r>
+      <w:r>
+        <w:rPr>
+          <w:rFonts w:ascii="Garamond" w:hAnsi="Garamond"/>
+          <w:lang w:val="en-US"/>
+        </w:rPr>
+        <w:t xml:space="preserve">, </w:t>
+      </w:r>
+      <w:r>
+        <w:rPr>
+          <w:rFonts w:ascii="Garamond" w:hAnsi="Garamond"/>
+          <w:lang w:val="en-US"/>
+        </w:rPr>
+        <w:t>Columbus</w:t>
+      </w:r>
+      <w:r>
+        <w:rPr>
+          <w:rFonts w:ascii="Garamond" w:hAnsi="Garamond"/>
+          <w:lang w:val="en-US"/>
+        </w:rPr>
+        <w:t xml:space="preserve">, </w:t>
+      </w:r>
+      <w:r>
+        <w:rPr>
+          <w:rFonts w:ascii="Garamond" w:hAnsi="Garamond"/>
+          <w:lang w:val="en-US"/>
+        </w:rPr>
+        <w:t>OH</w:t>
+      </w:r>
+      <w:r>
+        <w:rPr>
+          <w:rFonts w:ascii="Garamond" w:hAnsi="Garamond"/>
+          <w:lang w:val="en-US"/>
+        </w:rPr>
+        <w:t>.</w:t>
+      </w:r>
+    </w:p>
+    <w:p>
+      <w:pPr>
+        <w:rPr>
+          <w:rFonts w:ascii="Garamond" w:hAnsi="Garamond"/>
+          <w:sz w:val="16"/>
+          <w:szCs w:val="16"/>
+        </w:rPr>
+      </w:pPr>
+    </w:p>
+    <w:p>
+      <w:pPr>
+        <w:ind w:left="720" w:hanging="450"/>
+        <w:rPr>
+          <w:rFonts w:ascii="Garamond" w:hAnsi="Garamond"/>
+        </w:rPr>
+      </w:pPr>
+      <w:r>
+        <w:rPr>
+          <w:rFonts w:ascii="Garamond" w:hAnsi="Garamond"/>
+          <w:lang w:val="en-US"/>
+        </w:rPr>
+        <w:t>2</w:t>
+      </w:r>
+      <w:r>
+        <w:rPr>
+          <w:rFonts w:ascii="Garamond" w:hAnsi="Garamond"/>
+          <w:lang w:val="en-US"/>
+        </w:rPr>
+        <w:t>8</w:t>
       </w:r>
       <w:r>
         <w:rPr>
@@ -2231,7 +2639,7 @@
           <w:rFonts w:ascii="Garamond" w:hAnsi="Garamond"/>
           <w:lang w:val="en-US"/>
         </w:rPr>
-        <w:t>6</w:t>
+        <w:t>7</w:t>
       </w:r>
       <w:r>
         <w:rPr>
@@ -2328,15 +2736,7 @@
           <w:bCs/>
           <w:lang w:val="en-US"/>
         </w:rPr>
-        <w:t>,</w:t>
-      </w:r>
-      <w:r>
-        <w:rPr>
-          <w:rFonts w:ascii="Garamond" w:hAnsi="Garamond"/>
-          <w:bCs/>
-          <w:lang w:val="en-US"/>
-        </w:rPr>
-        <w:t xml:space="preserve"> and </w:t>
+        <w:t xml:space="preserve">, and </w:t>
       </w:r>
       <w:proofErr w:type="spellStart"/>
       <w:r>
@@ -2424,7 +2824,7 @@
           <w:rFonts w:ascii="Garamond" w:hAnsi="Garamond"/>
           <w:lang w:val="en-US"/>
         </w:rPr>
-        <w:t>5</w:t>
+        <w:t>6</w:t>
       </w:r>
       <w:r>
         <w:rPr>
@@ -2599,6 +2999,260 @@
           <w:rFonts w:ascii="Garamond" w:hAnsi="Garamond"/>
           <w:lang w:val="en-US"/>
         </w:rPr>
+        <w:t>2</w:t>
+      </w:r>
+      <w:r>
+        <w:rPr>
+          <w:rFonts w:ascii="Garamond" w:hAnsi="Garamond"/>
+          <w:lang w:val="en-US"/>
+        </w:rPr>
+        <w:t>5</w:t>
+      </w:r>
+      <w:r>
+        <w:rPr>
+          <w:rFonts w:ascii="Garamond" w:hAnsi="Garamond"/>
+          <w:lang w:val="en-US"/>
+        </w:rPr>
+        <w:t xml:space="preserve">) </w:t>
+      </w:r>
+      <w:r>
+        <w:rPr>
+          <w:rFonts w:ascii="Garamond" w:hAnsi="Garamond"/>
+          <w:lang w:val="en-US"/>
+        </w:rPr>
+        <w:tab/>
+        <w:t>201</w:t>
+      </w:r>
+      <w:r>
+        <w:rPr>
+          <w:rFonts w:ascii="Garamond" w:hAnsi="Garamond"/>
+          <w:lang w:val="en-US"/>
+        </w:rPr>
+        <w:t>9</w:t>
+      </w:r>
+      <w:r>
+        <w:rPr>
+          <w:rFonts w:ascii="Garamond" w:hAnsi="Garamond"/>
+          <w:lang w:val="en-US"/>
+        </w:rPr>
+        <w:t xml:space="preserve"> –</w:t>
+      </w:r>
+      <w:r>
+        <w:rPr>
+          <w:rFonts w:ascii="Garamond" w:hAnsi="Garamond"/>
+          <w:b/>
+          <w:lang w:val="en-US"/>
+        </w:rPr>
+        <w:t xml:space="preserve"> </w:t>
+      </w:r>
+      <w:proofErr w:type="spellStart"/>
+      <w:r>
+        <w:rPr>
+          <w:rFonts w:ascii="Garamond" w:hAnsi="Garamond"/>
+          <w:lang w:val="en-US"/>
+        </w:rPr>
+        <w:t>Lutek</w:t>
+      </w:r>
+      <w:proofErr w:type="spellEnd"/>
+      <w:r>
+        <w:rPr>
+          <w:rFonts w:ascii="Garamond" w:hAnsi="Garamond"/>
+          <w:lang w:val="en-US"/>
+        </w:rPr>
+        <w:t xml:space="preserve">, K., </w:t>
+      </w:r>
+      <w:r>
+        <w:rPr>
+          <w:rFonts w:ascii="Garamond" w:hAnsi="Garamond"/>
+          <w:b/>
+          <w:lang w:val="en-US"/>
+        </w:rPr>
+        <w:t>Foster, K.L.</w:t>
+      </w:r>
+      <w:r>
+        <w:rPr>
+          <w:rFonts w:ascii="Garamond" w:hAnsi="Garamond"/>
+          <w:lang w:val="en-US"/>
+        </w:rPr>
+        <w:t xml:space="preserve">, </w:t>
+      </w:r>
+      <w:r>
+        <w:rPr>
+          <w:rFonts w:ascii="Garamond" w:hAnsi="Garamond"/>
+          <w:lang w:val="en-US"/>
+        </w:rPr>
+        <w:t>Salameh, G.</w:t>
+      </w:r>
+      <w:r>
+        <w:rPr>
+          <w:rFonts w:ascii="Garamond" w:hAnsi="Garamond"/>
+          <w:lang w:val="en-US"/>
+        </w:rPr>
+        <w:t>*</w:t>
+      </w:r>
+      <w:r>
+        <w:rPr>
+          <w:rFonts w:ascii="Garamond" w:hAnsi="Garamond"/>
+          <w:lang w:val="en-US"/>
+        </w:rPr>
+        <w:t xml:space="preserve">, </w:t>
+      </w:r>
+      <w:proofErr w:type="spellStart"/>
+      <w:r>
+        <w:rPr>
+          <w:rFonts w:ascii="Garamond" w:hAnsi="Garamond"/>
+          <w:lang w:val="en-US"/>
+        </w:rPr>
+        <w:t>Znotinas</w:t>
+      </w:r>
+      <w:proofErr w:type="spellEnd"/>
+      <w:r>
+        <w:rPr>
+          <w:rFonts w:ascii="Garamond" w:hAnsi="Garamond"/>
+          <w:lang w:val="en-US"/>
+        </w:rPr>
+        <w:t xml:space="preserve">, K., </w:t>
+      </w:r>
+      <w:r>
+        <w:rPr>
+          <w:rFonts w:ascii="Garamond" w:hAnsi="Garamond"/>
+          <w:lang w:val="en-US"/>
+        </w:rPr>
+        <w:t xml:space="preserve">and </w:t>
+      </w:r>
+      <w:proofErr w:type="spellStart"/>
+      <w:r>
+        <w:rPr>
+          <w:rFonts w:ascii="Garamond" w:hAnsi="Garamond"/>
+          <w:lang w:val="en-US"/>
+        </w:rPr>
+        <w:t>Standen</w:t>
+      </w:r>
+      <w:proofErr w:type="spellEnd"/>
+      <w:r>
+        <w:rPr>
+          <w:rFonts w:ascii="Garamond" w:hAnsi="Garamond"/>
+          <w:lang w:val="en-US"/>
+        </w:rPr>
+        <w:t xml:space="preserve">, E.M. </w:t>
+      </w:r>
+      <w:r>
+        <w:rPr>
+          <w:rFonts w:ascii="Garamond" w:hAnsi="Garamond"/>
+          <w:iCs/>
+        </w:rPr>
+        <w:t xml:space="preserve">Locomotion of </w:t>
+      </w:r>
+      <w:proofErr w:type="spellStart"/>
+      <w:r>
+        <w:rPr>
+          <w:rFonts w:ascii="Garamond" w:hAnsi="Garamond"/>
+          <w:i/>
+        </w:rPr>
+        <w:t>Polypterus</w:t>
+      </w:r>
+      <w:proofErr w:type="spellEnd"/>
+      <w:r>
+        <w:rPr>
+          <w:rFonts w:ascii="Garamond" w:hAnsi="Garamond"/>
+          <w:iCs/>
+        </w:rPr>
+        <w:t xml:space="preserve"> in environments across the terrestrial-aquatic </w:t>
+      </w:r>
+      <w:proofErr w:type="gramStart"/>
+      <w:r>
+        <w:rPr>
+          <w:rFonts w:ascii="Garamond" w:hAnsi="Garamond"/>
+          <w:iCs/>
+        </w:rPr>
+        <w:t>transition</w:t>
+      </w:r>
+      <w:r>
+        <w:rPr>
+          <w:rFonts w:ascii="Garamond" w:hAnsi="Garamond"/>
+        </w:rPr>
+        <w:t xml:space="preserve">  </w:t>
+      </w:r>
+      <w:r>
+        <w:rPr>
+          <w:rFonts w:ascii="Garamond" w:hAnsi="Garamond"/>
+          <w:lang w:val="en-US"/>
+        </w:rPr>
+        <w:t>Oral</w:t>
+      </w:r>
+      <w:proofErr w:type="gramEnd"/>
+      <w:r>
+        <w:rPr>
+          <w:rFonts w:ascii="Garamond" w:hAnsi="Garamond"/>
+          <w:lang w:val="en-US"/>
+        </w:rPr>
+        <w:t xml:space="preserve"> presentation given at the </w:t>
+      </w:r>
+      <w:r>
+        <w:rPr>
+          <w:rFonts w:ascii="Garamond" w:hAnsi="Garamond"/>
+          <w:lang w:val="en-US"/>
+        </w:rPr>
+        <w:t>10</w:t>
+      </w:r>
+      <w:r>
+        <w:rPr>
+          <w:rFonts w:ascii="Garamond" w:hAnsi="Garamond"/>
+          <w:vertAlign w:val="superscript"/>
+          <w:lang w:val="en-US"/>
+        </w:rPr>
+        <w:t>th</w:t>
+      </w:r>
+      <w:r>
+        <w:rPr>
+          <w:rFonts w:ascii="Garamond" w:hAnsi="Garamond"/>
+          <w:lang w:val="en-US"/>
+        </w:rPr>
+        <w:t xml:space="preserve"> International Congress of Comparative Physiology and Biochemistry – Mechanisms and Evolutionary Processes</w:t>
+      </w:r>
+      <w:r>
+        <w:rPr>
+          <w:rFonts w:ascii="Garamond" w:hAnsi="Garamond"/>
+          <w:lang w:val="en-US"/>
+        </w:rPr>
+        <w:t xml:space="preserve">, </w:t>
+      </w:r>
+      <w:r>
+        <w:rPr>
+          <w:rFonts w:ascii="Garamond" w:hAnsi="Garamond"/>
+          <w:lang w:val="en-US"/>
+        </w:rPr>
+        <w:t>Ottawa</w:t>
+      </w:r>
+      <w:r>
+        <w:rPr>
+          <w:rFonts w:ascii="Garamond" w:hAnsi="Garamond"/>
+          <w:lang w:val="en-US"/>
+        </w:rPr>
+        <w:t>, Ontario, Canada.</w:t>
+      </w:r>
+    </w:p>
+    <w:p>
+      <w:pPr>
+        <w:rPr>
+          <w:rFonts w:ascii="Garamond" w:hAnsi="Garamond"/>
+          <w:sz w:val="16"/>
+          <w:szCs w:val="16"/>
+        </w:rPr>
+      </w:pPr>
+    </w:p>
+    <w:p>
+      <w:pPr>
+        <w:ind w:left="720" w:hanging="450"/>
+        <w:rPr>
+          <w:rFonts w:ascii="Garamond" w:hAnsi="Garamond"/>
+        </w:rPr>
+      </w:pPr>
+      <w:r>
+        <w:rPr>
+          <w:rFonts w:ascii="Garamond" w:hAnsi="Garamond"/>
+          <w:lang w:val="en-US"/>
+        </w:rPr>
         <w:t xml:space="preserve">24) </w:t>
       </w:r>
       <w:r>
@@ -2743,6 +3397,7 @@
           <w:rFonts w:ascii="Garamond" w:hAnsi="Garamond"/>
           <w:lang w:val="en-US"/>
         </w:rPr>
+        <w:lastRenderedPageBreak/>
         <w:t xml:space="preserve">23) </w:t>
       </w:r>
       <w:r>
@@ -3207,7 +3862,6 @@
           <w:rFonts w:ascii="Garamond" w:hAnsi="Garamond"/>
           <w:lang w:val="en-US"/>
         </w:rPr>
-        <w:lastRenderedPageBreak/>
         <w:t xml:space="preserve">19) </w:t>
       </w:r>
       <w:r>
@@ -4111,7 +4765,14 @@
         <w:rPr>
           <w:rFonts w:ascii="Garamond" w:hAnsi="Garamond"/>
         </w:rPr>
-        <w:t>).  Oral presentation given at Genomes to/aux Biomes 2014 - Joint meeting of the Canadian Society of Ecology and Evolution, Canadian Society of Zoologists, and Society of Canadian Limnologists, Montréal, Canada</w:t>
+        <w:t xml:space="preserve">).  Oral presentation </w:t>
+      </w:r>
+      <w:r>
+        <w:rPr>
+          <w:rFonts w:ascii="Garamond" w:hAnsi="Garamond"/>
+        </w:rPr>
+        <w:lastRenderedPageBreak/>
+        <w:t>given at Genomes to/aux Biomes 2014 - Joint meeting of the Canadian Society of Ecology and Evolution, Canadian Society of Zoologists, and Society of Canadian Limnologists, Montréal, Canada</w:t>
       </w:r>
       <w:r>
         <w:rPr>
@@ -4422,7 +5083,6 @@
           <w:rFonts w:ascii="Garamond" w:hAnsi="Garamond"/>
           <w:lang w:val="en-US"/>
         </w:rPr>
-        <w:lastRenderedPageBreak/>
         <w:t xml:space="preserve">5) </w:t>
       </w:r>
       <w:r>
@@ -5043,7 +5703,14 @@
           <w:rFonts w:ascii="Garamond" w:hAnsi="Garamond"/>
           <w:b/>
         </w:rPr>
-        <w:t xml:space="preserve">Applied Linear Regression – A 3-day R-workshop in Statistical Analyses and Visualization Methods for Biologists </w:t>
+        <w:t>Elementary Statistical Methods II</w:t>
+      </w:r>
+      <w:r>
+        <w:rPr>
+          <w:rFonts w:ascii="Garamond" w:hAnsi="Garamond"/>
+          <w:b/>
+        </w:rPr>
+        <w:t xml:space="preserve"> – A 3-day R-workshop in Statistical Analyses and Visualization Methods for Biologists </w:t>
       </w:r>
       <w:r>
         <w:rPr>
@@ -5122,6 +5789,7 @@
           <w:rFonts w:ascii="Garamond" w:hAnsi="Garamond"/>
           <w:b/>
         </w:rPr>
+        <w:lastRenderedPageBreak/>
         <w:t xml:space="preserve">The Effect of Substrate on Forelimb and Hind Limb Movements in Lizards </w:t>
       </w:r>
       <w:r>
@@ -5288,17 +5956,22 @@
           <w:rFonts w:ascii="Garamond" w:hAnsi="Garamond"/>
           <w:b/>
         </w:rPr>
-        <w:t xml:space="preserve">Gas Exchange and </w:t>
-      </w:r>
-      <w:proofErr w:type="spellStart"/>
+        <w:t>Gas Exchange and Homeosta</w:t>
+      </w:r>
       <w:r>
         <w:rPr>
           <w:rFonts w:ascii="Garamond" w:hAnsi="Garamond"/>
           <w:b/>
         </w:rPr>
-        <w:t>Homeostatis</w:t>
-      </w:r>
-      <w:proofErr w:type="spellEnd"/>
+        <w:t>s</w:t>
+      </w:r>
+      <w:r>
+        <w:rPr>
+          <w:rFonts w:ascii="Garamond" w:hAnsi="Garamond"/>
+          <w:b/>
+        </w:rPr>
+        <w:t>is</w:t>
+      </w:r>
       <w:r>
         <w:rPr>
           <w:rFonts w:ascii="Garamond" w:hAnsi="Garamond"/>
@@ -5581,7 +6254,6 @@
           <w:rFonts w:ascii="Garamond" w:hAnsi="Garamond"/>
           <w:b/>
         </w:rPr>
-        <w:lastRenderedPageBreak/>
         <w:t>Biology of Marine Fishes</w:t>
       </w:r>
       <w:r>
@@ -6112,6 +6784,7 @@
         <w:rPr>
           <w:rFonts w:ascii="Garamond" w:hAnsi="Garamond"/>
         </w:rPr>
+        <w:lastRenderedPageBreak/>
         <w:t>2012 – UC Riverside Graduate Division Fee Fellowship – 2 years totalling $26,094</w:t>
       </w:r>
     </w:p>
@@ -6934,7 +7607,19 @@
         <w:rPr>
           <w:rFonts w:ascii="Garamond" w:hAnsi="Garamond"/>
         </w:rPr>
-        <w:t>Committee member – Biology Department Outreach Committee (2013-present)</w:t>
+        <w:t>Committee member – Biology Department Outreach Committee (2013-</w:t>
+      </w:r>
+      <w:r>
+        <w:rPr>
+          <w:rFonts w:ascii="Garamond" w:hAnsi="Garamond"/>
+        </w:rPr>
+        <w:t>2016</w:t>
+      </w:r>
+      <w:r>
+        <w:rPr>
+          <w:rFonts w:ascii="Garamond" w:hAnsi="Garamond"/>
+        </w:rPr>
+        <w:t>)</w:t>
       </w:r>
     </w:p>
     <w:p>
@@ -7104,7 +7789,6 @@
         <w:rPr>
           <w:rFonts w:ascii="Garamond" w:hAnsi="Garamond"/>
         </w:rPr>
-        <w:lastRenderedPageBreak/>
         <w:t>Reviewer for the following journals: Zoology (4), Journal of Morphology (</w:t>
       </w:r>
       <w:r>
@@ -7581,6 +8265,7 @@
         <w:rPr>
           <w:rFonts w:ascii="Garamond" w:hAnsi="Garamond"/>
         </w:rPr>
+        <w:lastRenderedPageBreak/>
         <w:t>Mentor for Grade 8 science students through University of British Columbia’s Let’s Talk Science program at Britannia high school (2009)</w:t>
       </w:r>
     </w:p>
@@ -7811,7 +8496,6 @@
           <w:rFonts w:ascii="Garamond" w:hAnsi="Garamond"/>
           <w:noProof/>
         </w:rPr>
-        <w:lastRenderedPageBreak/>
         <w:pict w14:anchorId="4682B136">
           <v:rect id="_x0000_i1025" alt="" style="width:511.2pt;height:.05pt;mso-width-percent:0;mso-height-percent:0;mso-width-percent:0;mso-height-percent:0" o:hralign="center" o:hrstd="t" o:hr="t" fillcolor="gray" stroked="f"/>
         </w:pict>
@@ -7830,7 +8514,7 @@
 </file>
 
 <file path=word/endnotes.xml><?xml version="1.0" encoding="utf-8"?>
-<w:endnotes xmlns:wpc="http://schemas.microsoft.com/office/word/2010/wordprocessingCanvas" xmlns:cx="http://schemas.microsoft.com/office/drawing/2014/chartex" xmlns:cx1="http://schemas.microsoft.com/office/drawing/2015/9/8/chartex" xmlns:cx2="http://schemas.microsoft.com/office/drawing/2015/10/21/chartex" xmlns:cx3="http://schemas.microsoft.com/office/drawing/2016/5/9/chartex" xmlns:cx4="http://schemas.microsoft.com/office/drawing/2016/5/10/chartex" xmlns:cx5="http://schemas.microsoft.com/office/drawing/2016/5/11/chartex" xmlns:cx6="http://schemas.microsoft.com/office/drawing/2016/5/12/chartex" xmlns:cx7="http://schemas.microsoft.com/office/drawing/2016/5/13/chartex" xmlns:cx8="http://schemas.microsoft.com/office/drawing/2016/5/14/chartex" xmlns:mc="http://schemas.openxmlformats.org/markup-compatibility/2006" xmlns:aink="http://schemas.microsoft.com/office/drawing/2016/ink" xmlns:am3d="http://schemas.microsoft.com/office/drawing/2017/model3d" xmlns:o="urn:schemas-microsoft-com:office:office" xmlns:r="http://schemas.openxmlformats.org/officeDocument/2006/relationships" xmlns:m="http://schemas.openxmlformats.org/officeDocument/2006/math" xmlns:v="urn:schemas-microsoft-com:vml" xmlns:wp14="http://schemas.microsoft.com/office/word/2010/wordprocessingDrawing" xmlns:wp="http://schemas.openxmlformats.org/drawingml/2006/wordprocessingDrawing" xmlns:w10="urn:schemas-microsoft-com:office:word" xmlns:w="http://schemas.openxmlformats.org/wordprocessingml/2006/main" xmlns:w14="http://schemas.microsoft.com/office/word/2010/wordml" xmlns:w15="http://schemas.microsoft.com/office/word/2012/wordml" xmlns:w16cid="http://schemas.microsoft.com/office/word/2016/wordml/cid" xmlns:w16se="http://schemas.microsoft.com/office/word/2015/wordml/symex" xmlns:wpg="http://schemas.microsoft.com/office/word/2010/wordprocessingGroup" xmlns:wpi="http://schemas.microsoft.com/office/word/2010/wordprocessingInk" xmlns:wne="http://schemas.microsoft.com/office/word/2006/wordml" xmlns:wps="http://schemas.microsoft.com/office/word/2010/wordprocessingShape" mc:Ignorable="w14 w15 w16se w16cid wp14">
+<w:endnotes xmlns:wpc="http://schemas.microsoft.com/office/word/2010/wordprocessingCanvas" xmlns:cx="http://schemas.microsoft.com/office/drawing/2014/chartex" xmlns:cx1="http://schemas.microsoft.com/office/drawing/2015/9/8/chartex" xmlns:cx2="http://schemas.microsoft.com/office/drawing/2015/10/21/chartex" xmlns:cx3="http://schemas.microsoft.com/office/drawing/2016/5/9/chartex" xmlns:cx4="http://schemas.microsoft.com/office/drawing/2016/5/10/chartex" xmlns:cx5="http://schemas.microsoft.com/office/drawing/2016/5/11/chartex" xmlns:cx6="http://schemas.microsoft.com/office/drawing/2016/5/12/chartex" xmlns:cx7="http://schemas.microsoft.com/office/drawing/2016/5/13/chartex" xmlns:cx8="http://schemas.microsoft.com/office/drawing/2016/5/14/chartex" xmlns:mc="http://schemas.openxmlformats.org/markup-compatibility/2006" xmlns:aink="http://schemas.microsoft.com/office/drawing/2016/ink" xmlns:am3d="http://schemas.microsoft.com/office/drawing/2017/model3d" xmlns:o="urn:schemas-microsoft-com:office:office" xmlns:r="http://schemas.openxmlformats.org/officeDocument/2006/relationships" xmlns:m="http://schemas.openxmlformats.org/officeDocument/2006/math" xmlns:v="urn:schemas-microsoft-com:vml" xmlns:wp14="http://schemas.microsoft.com/office/word/2010/wordprocessingDrawing" xmlns:wp="http://schemas.openxmlformats.org/drawingml/2006/wordprocessingDrawing" xmlns:w10="urn:schemas-microsoft-com:office:word" xmlns:w="http://schemas.openxmlformats.org/wordprocessingml/2006/main" xmlns:w14="http://schemas.microsoft.com/office/word/2010/wordml" xmlns:w15="http://schemas.microsoft.com/office/word/2012/wordml" xmlns:w16cex="http://schemas.microsoft.com/office/word/2018/wordml/cex" xmlns:w16cid="http://schemas.microsoft.com/office/word/2016/wordml/cid" xmlns:w16="http://schemas.microsoft.com/office/word/2018/wordml" xmlns:w16se="http://schemas.microsoft.com/office/word/2015/wordml/symex" xmlns:wpg="http://schemas.microsoft.com/office/word/2010/wordprocessingGroup" xmlns:wpi="http://schemas.microsoft.com/office/word/2010/wordprocessingInk" xmlns:wne="http://schemas.microsoft.com/office/word/2006/wordml" xmlns:wps="http://schemas.microsoft.com/office/word/2010/wordprocessingShape" mc:Ignorable="w14 w15 w16se w16cid w16 w16cex wp14">
   <w:endnote w:type="separator" w:id="-1">
     <w:p>
       <w:r>
@@ -7849,7 +8533,7 @@
 </file>
 
 <file path=word/footnotes.xml><?xml version="1.0" encoding="utf-8"?>
-<w:footnotes xmlns:wpc="http://schemas.microsoft.com/office/word/2010/wordprocessingCanvas" xmlns:cx="http://schemas.microsoft.com/office/drawing/2014/chartex" xmlns:cx1="http://schemas.microsoft.com/office/drawing/2015/9/8/chartex" xmlns:cx2="http://schemas.microsoft.com/office/drawing/2015/10/21/chartex" xmlns:cx3="http://schemas.microsoft.com/office/drawing/2016/5/9/chartex" xmlns:cx4="http://schemas.microsoft.com/office/drawing/2016/5/10/chartex" xmlns:cx5="http://schemas.microsoft.com/office/drawing/2016/5/11/chartex" xmlns:cx6="http://schemas.microsoft.com/office/drawing/2016/5/12/chartex" xmlns:cx7="http://schemas.microsoft.com/office/drawing/2016/5/13/chartex" xmlns:cx8="http://schemas.microsoft.com/office/drawing/2016/5/14/chartex" xmlns:mc="http://schemas.openxmlformats.org/markup-compatibility/2006" xmlns:aink="http://schemas.microsoft.com/office/drawing/2016/ink" xmlns:am3d="http://schemas.microsoft.com/office/drawing/2017/model3d" xmlns:o="urn:schemas-microsoft-com:office:office" xmlns:r="http://schemas.openxmlformats.org/officeDocument/2006/relationships" xmlns:m="http://schemas.openxmlformats.org/officeDocument/2006/math" xmlns:v="urn:schemas-microsoft-com:vml" xmlns:wp14="http://schemas.microsoft.com/office/word/2010/wordprocessingDrawing" xmlns:wp="http://schemas.openxmlformats.org/drawingml/2006/wordprocessingDrawing" xmlns:w10="urn:schemas-microsoft-com:office:word" xmlns:w="http://schemas.openxmlformats.org/wordprocessingml/2006/main" xmlns:w14="http://schemas.microsoft.com/office/word/2010/wordml" xmlns:w15="http://schemas.microsoft.com/office/word/2012/wordml" xmlns:w16cid="http://schemas.microsoft.com/office/word/2016/wordml/cid" xmlns:w16se="http://schemas.microsoft.com/office/word/2015/wordml/symex" xmlns:wpg="http://schemas.microsoft.com/office/word/2010/wordprocessingGroup" xmlns:wpi="http://schemas.microsoft.com/office/word/2010/wordprocessingInk" xmlns:wne="http://schemas.microsoft.com/office/word/2006/wordml" xmlns:wps="http://schemas.microsoft.com/office/word/2010/wordprocessingShape" mc:Ignorable="w14 w15 w16se w16cid wp14">
+<w:footnotes xmlns:wpc="http://schemas.microsoft.com/office/word/2010/wordprocessingCanvas" xmlns:cx="http://schemas.microsoft.com/office/drawing/2014/chartex" xmlns:cx1="http://schemas.microsoft.com/office/drawing/2015/9/8/chartex" xmlns:cx2="http://schemas.microsoft.com/office/drawing/2015/10/21/chartex" xmlns:cx3="http://schemas.microsoft.com/office/drawing/2016/5/9/chartex" xmlns:cx4="http://schemas.microsoft.com/office/drawing/2016/5/10/chartex" xmlns:cx5="http://schemas.microsoft.com/office/drawing/2016/5/11/chartex" xmlns:cx6="http://schemas.microsoft.com/office/drawing/2016/5/12/chartex" xmlns:cx7="http://schemas.microsoft.com/office/drawing/2016/5/13/chartex" xmlns:cx8="http://schemas.microsoft.com/office/drawing/2016/5/14/chartex" xmlns:mc="http://schemas.openxmlformats.org/markup-compatibility/2006" xmlns:aink="http://schemas.microsoft.com/office/drawing/2016/ink" xmlns:am3d="http://schemas.microsoft.com/office/drawing/2017/model3d" xmlns:o="urn:schemas-microsoft-com:office:office" xmlns:r="http://schemas.openxmlformats.org/officeDocument/2006/relationships" xmlns:m="http://schemas.openxmlformats.org/officeDocument/2006/math" xmlns:v="urn:schemas-microsoft-com:vml" xmlns:wp14="http://schemas.microsoft.com/office/word/2010/wordprocessingDrawing" xmlns:wp="http://schemas.openxmlformats.org/drawingml/2006/wordprocessingDrawing" xmlns:w10="urn:schemas-microsoft-com:office:word" xmlns:w="http://schemas.openxmlformats.org/wordprocessingml/2006/main" xmlns:w14="http://schemas.microsoft.com/office/word/2010/wordml" xmlns:w15="http://schemas.microsoft.com/office/word/2012/wordml" xmlns:w16cex="http://schemas.microsoft.com/office/word/2018/wordml/cex" xmlns:w16cid="http://schemas.microsoft.com/office/word/2016/wordml/cid" xmlns:w16="http://schemas.microsoft.com/office/word/2018/wordml" xmlns:w16se="http://schemas.microsoft.com/office/word/2015/wordml/symex" xmlns:wpg="http://schemas.microsoft.com/office/word/2010/wordprocessingGroup" xmlns:wpi="http://schemas.microsoft.com/office/word/2010/wordprocessingInk" xmlns:wne="http://schemas.microsoft.com/office/word/2006/wordml" xmlns:wps="http://schemas.microsoft.com/office/word/2010/wordprocessingShape" mc:Ignorable="w14 w15 w16se w16cid w16 w16cex wp14">
   <w:footnote w:type="separator" w:id="-1">
     <w:p>
       <w:r>
@@ -7868,7 +8552,7 @@
 </file>
 
 <file path=word/header1.xml><?xml version="1.0" encoding="utf-8"?>
-<w:hdr xmlns:wpc="http://schemas.microsoft.com/office/word/2010/wordprocessingCanvas" xmlns:cx="http://schemas.microsoft.com/office/drawing/2014/chartex" xmlns:cx1="http://schemas.microsoft.com/office/drawing/2015/9/8/chartex" xmlns:cx2="http://schemas.microsoft.com/office/drawing/2015/10/21/chartex" xmlns:cx3="http://schemas.microsoft.com/office/drawing/2016/5/9/chartex" xmlns:cx4="http://schemas.microsoft.com/office/drawing/2016/5/10/chartex" xmlns:cx5="http://schemas.microsoft.com/office/drawing/2016/5/11/chartex" xmlns:cx6="http://schemas.microsoft.com/office/drawing/2016/5/12/chartex" xmlns:cx7="http://schemas.microsoft.com/office/drawing/2016/5/13/chartex" xmlns:cx8="http://schemas.microsoft.com/office/drawing/2016/5/14/chartex" xmlns:mc="http://schemas.openxmlformats.org/markup-compatibility/2006" xmlns:aink="http://schemas.microsoft.com/office/drawing/2016/ink" xmlns:am3d="http://schemas.microsoft.com/office/drawing/2017/model3d" xmlns:o="urn:schemas-microsoft-com:office:office" xmlns:r="http://schemas.openxmlformats.org/officeDocument/2006/relationships" xmlns:m="http://schemas.openxmlformats.org/officeDocument/2006/math" xmlns:v="urn:schemas-microsoft-com:vml" xmlns:wp14="http://schemas.microsoft.com/office/word/2010/wordprocessingDrawing" xmlns:wp="http://schemas.openxmlformats.org/drawingml/2006/wordprocessingDrawing" xmlns:w10="urn:schemas-microsoft-com:office:word" xmlns:w="http://schemas.openxmlformats.org/wordprocessingml/2006/main" xmlns:w14="http://schemas.microsoft.com/office/word/2010/wordml" xmlns:w15="http://schemas.microsoft.com/office/word/2012/wordml" xmlns:w16cid="http://schemas.microsoft.com/office/word/2016/wordml/cid" xmlns:w16se="http://schemas.microsoft.com/office/word/2015/wordml/symex" xmlns:wpg="http://schemas.microsoft.com/office/word/2010/wordprocessingGroup" xmlns:wpi="http://schemas.microsoft.com/office/word/2010/wordprocessingInk" xmlns:wne="http://schemas.microsoft.com/office/word/2006/wordml" xmlns:wps="http://schemas.microsoft.com/office/word/2010/wordprocessingShape" mc:Ignorable="w14 w15 w16se w16cid wp14">
+<w:hdr xmlns:wpc="http://schemas.microsoft.com/office/word/2010/wordprocessingCanvas" xmlns:cx="http://schemas.microsoft.com/office/drawing/2014/chartex" xmlns:cx1="http://schemas.microsoft.com/office/drawing/2015/9/8/chartex" xmlns:cx2="http://schemas.microsoft.com/office/drawing/2015/10/21/chartex" xmlns:cx3="http://schemas.microsoft.com/office/drawing/2016/5/9/chartex" xmlns:cx4="http://schemas.microsoft.com/office/drawing/2016/5/10/chartex" xmlns:cx5="http://schemas.microsoft.com/office/drawing/2016/5/11/chartex" xmlns:cx6="http://schemas.microsoft.com/office/drawing/2016/5/12/chartex" xmlns:cx7="http://schemas.microsoft.com/office/drawing/2016/5/13/chartex" xmlns:cx8="http://schemas.microsoft.com/office/drawing/2016/5/14/chartex" xmlns:mc="http://schemas.openxmlformats.org/markup-compatibility/2006" xmlns:aink="http://schemas.microsoft.com/office/drawing/2016/ink" xmlns:am3d="http://schemas.microsoft.com/office/drawing/2017/model3d" xmlns:o="urn:schemas-microsoft-com:office:office" xmlns:r="http://schemas.openxmlformats.org/officeDocument/2006/relationships" xmlns:m="http://schemas.openxmlformats.org/officeDocument/2006/math" xmlns:v="urn:schemas-microsoft-com:vml" xmlns:wp14="http://schemas.microsoft.com/office/word/2010/wordprocessingDrawing" xmlns:wp="http://schemas.openxmlformats.org/drawingml/2006/wordprocessingDrawing" xmlns:w10="urn:schemas-microsoft-com:office:word" xmlns:w="http://schemas.openxmlformats.org/wordprocessingml/2006/main" xmlns:w14="http://schemas.microsoft.com/office/word/2010/wordml" xmlns:w15="http://schemas.microsoft.com/office/word/2012/wordml" xmlns:w16cex="http://schemas.microsoft.com/office/word/2018/wordml/cex" xmlns:w16cid="http://schemas.microsoft.com/office/word/2016/wordml/cid" xmlns:w16="http://schemas.microsoft.com/office/word/2018/wordml" xmlns:w16se="http://schemas.microsoft.com/office/word/2015/wordml/symex" xmlns:wpg="http://schemas.microsoft.com/office/word/2010/wordprocessingGroup" xmlns:wpi="http://schemas.microsoft.com/office/word/2010/wordprocessingInk" xmlns:wne="http://schemas.microsoft.com/office/word/2006/wordml" xmlns:wps="http://schemas.microsoft.com/office/word/2010/wordprocessingShape" mc:Ignorable="w14 w15 w16se w16cid w16 w16cex wp14">
   <w:p>
     <w:pPr>
       <w:pStyle w:val="Header"/>
@@ -7906,7 +8590,7 @@
 </file>
 
 <file path=word/header2.xml><?xml version="1.0" encoding="utf-8"?>
-<w:hdr xmlns:wpc="http://schemas.microsoft.com/office/word/2010/wordprocessingCanvas" xmlns:cx="http://schemas.microsoft.com/office/drawing/2014/chartex" xmlns:cx1="http://schemas.microsoft.com/office/drawing/2015/9/8/chartex" xmlns:cx2="http://schemas.microsoft.com/office/drawing/2015/10/21/chartex" xmlns:cx3="http://schemas.microsoft.com/office/drawing/2016/5/9/chartex" xmlns:cx4="http://schemas.microsoft.com/office/drawing/2016/5/10/chartex" xmlns:cx5="http://schemas.microsoft.com/office/drawing/2016/5/11/chartex" xmlns:cx6="http://schemas.microsoft.com/office/drawing/2016/5/12/chartex" xmlns:cx7="http://schemas.microsoft.com/office/drawing/2016/5/13/chartex" xmlns:cx8="http://schemas.microsoft.com/office/drawing/2016/5/14/chartex" xmlns:mc="http://schemas.openxmlformats.org/markup-compatibility/2006" xmlns:aink="http://schemas.microsoft.com/office/drawing/2016/ink" xmlns:am3d="http://schemas.microsoft.com/office/drawing/2017/model3d" xmlns:o="urn:schemas-microsoft-com:office:office" xmlns:r="http://schemas.openxmlformats.org/officeDocument/2006/relationships" xmlns:m="http://schemas.openxmlformats.org/officeDocument/2006/math" xmlns:v="urn:schemas-microsoft-com:vml" xmlns:wp14="http://schemas.microsoft.com/office/word/2010/wordprocessingDrawing" xmlns:wp="http://schemas.openxmlformats.org/drawingml/2006/wordprocessingDrawing" xmlns:w10="urn:schemas-microsoft-com:office:word" xmlns:w="http://schemas.openxmlformats.org/wordprocessingml/2006/main" xmlns:w14="http://schemas.microsoft.com/office/word/2010/wordml" xmlns:w15="http://schemas.microsoft.com/office/word/2012/wordml" xmlns:w16cid="http://schemas.microsoft.com/office/word/2016/wordml/cid" xmlns:w16se="http://schemas.microsoft.com/office/word/2015/wordml/symex" xmlns:wpg="http://schemas.microsoft.com/office/word/2010/wordprocessingGroup" xmlns:wpi="http://schemas.microsoft.com/office/word/2010/wordprocessingInk" xmlns:wne="http://schemas.microsoft.com/office/word/2006/wordml" xmlns:wps="http://schemas.microsoft.com/office/word/2010/wordprocessingShape" mc:Ignorable="w14 w15 w16se w16cid wp14">
+<w:hdr xmlns:wpc="http://schemas.microsoft.com/office/word/2010/wordprocessingCanvas" xmlns:cx="http://schemas.microsoft.com/office/drawing/2014/chartex" xmlns:cx1="http://schemas.microsoft.com/office/drawing/2015/9/8/chartex" xmlns:cx2="http://schemas.microsoft.com/office/drawing/2015/10/21/chartex" xmlns:cx3="http://schemas.microsoft.com/office/drawing/2016/5/9/chartex" xmlns:cx4="http://schemas.microsoft.com/office/drawing/2016/5/10/chartex" xmlns:cx5="http://schemas.microsoft.com/office/drawing/2016/5/11/chartex" xmlns:cx6="http://schemas.microsoft.com/office/drawing/2016/5/12/chartex" xmlns:cx7="http://schemas.microsoft.com/office/drawing/2016/5/13/chartex" xmlns:cx8="http://schemas.microsoft.com/office/drawing/2016/5/14/chartex" xmlns:mc="http://schemas.openxmlformats.org/markup-compatibility/2006" xmlns:aink="http://schemas.microsoft.com/office/drawing/2016/ink" xmlns:am3d="http://schemas.microsoft.com/office/drawing/2017/model3d" xmlns:o="urn:schemas-microsoft-com:office:office" xmlns:r="http://schemas.openxmlformats.org/officeDocument/2006/relationships" xmlns:m="http://schemas.openxmlformats.org/officeDocument/2006/math" xmlns:v="urn:schemas-microsoft-com:vml" xmlns:wp14="http://schemas.microsoft.com/office/word/2010/wordprocessingDrawing" xmlns:wp="http://schemas.openxmlformats.org/drawingml/2006/wordprocessingDrawing" xmlns:w10="urn:schemas-microsoft-com:office:word" xmlns:w="http://schemas.openxmlformats.org/wordprocessingml/2006/main" xmlns:w14="http://schemas.microsoft.com/office/word/2010/wordml" xmlns:w15="http://schemas.microsoft.com/office/word/2012/wordml" xmlns:w16cex="http://schemas.microsoft.com/office/word/2018/wordml/cex" xmlns:w16cid="http://schemas.microsoft.com/office/word/2016/wordml/cid" xmlns:w16="http://schemas.microsoft.com/office/word/2018/wordml" xmlns:w16se="http://schemas.microsoft.com/office/word/2015/wordml/symex" xmlns:wpg="http://schemas.microsoft.com/office/word/2010/wordprocessingGroup" xmlns:wpi="http://schemas.microsoft.com/office/word/2010/wordprocessingInk" xmlns:wne="http://schemas.microsoft.com/office/word/2006/wordml" xmlns:wps="http://schemas.microsoft.com/office/word/2010/wordprocessingShape" mc:Ignorable="w14 w15 w16se w16cid w16 w16cex wp14">
   <w:p>
     <w:pPr>
       <w:pStyle w:val="Header"/>
@@ -7994,7 +8678,7 @@
 </file>
 
 <file path=word/numbering.xml><?xml version="1.0" encoding="utf-8"?>
-<w:numbering xmlns:wpc="http://schemas.microsoft.com/office/word/2010/wordprocessingCanvas" xmlns:cx="http://schemas.microsoft.com/office/drawing/2014/chartex" xmlns:cx1="http://schemas.microsoft.com/office/drawing/2015/9/8/chartex" xmlns:cx2="http://schemas.microsoft.com/office/drawing/2015/10/21/chartex" xmlns:cx3="http://schemas.microsoft.com/office/drawing/2016/5/9/chartex" xmlns:cx4="http://schemas.microsoft.com/office/drawing/2016/5/10/chartex" xmlns:cx5="http://schemas.microsoft.com/office/drawing/2016/5/11/chartex" xmlns:cx6="http://schemas.microsoft.com/office/drawing/2016/5/12/chartex" xmlns:cx7="http://schemas.microsoft.com/office/drawing/2016/5/13/chartex" xmlns:cx8="http://schemas.microsoft.com/office/drawing/2016/5/14/chartex" xmlns:mc="http://schemas.openxmlformats.org/markup-compatibility/2006" xmlns:aink="http://schemas.microsoft.com/office/drawing/2016/ink" xmlns:am3d="http://schemas.microsoft.com/office/drawing/2017/model3d" xmlns:o="urn:schemas-microsoft-com:office:office" xmlns:r="http://schemas.openxmlformats.org/officeDocument/2006/relationships" xmlns:m="http://schemas.openxmlformats.org/officeDocument/2006/math" xmlns:v="urn:schemas-microsoft-com:vml" xmlns:wp14="http://schemas.microsoft.com/office/word/2010/wordprocessingDrawing" xmlns:wp="http://schemas.openxmlformats.org/drawingml/2006/wordprocessingDrawing" xmlns:w10="urn:schemas-microsoft-com:office:word" xmlns:w="http://schemas.openxmlformats.org/wordprocessingml/2006/main" xmlns:w14="http://schemas.microsoft.com/office/word/2010/wordml" xmlns:w15="http://schemas.microsoft.com/office/word/2012/wordml" xmlns:w16cid="http://schemas.microsoft.com/office/word/2016/wordml/cid" xmlns:w16se="http://schemas.microsoft.com/office/word/2015/wordml/symex" xmlns:wpg="http://schemas.microsoft.com/office/word/2010/wordprocessingGroup" xmlns:wpi="http://schemas.microsoft.com/office/word/2010/wordprocessingInk" xmlns:wne="http://schemas.microsoft.com/office/word/2006/wordml" xmlns:wps="http://schemas.microsoft.com/office/word/2010/wordprocessingShape" mc:Ignorable="w14 w15 w16se w16cid wp14">
+<w:numbering xmlns:wpc="http://schemas.microsoft.com/office/word/2010/wordprocessingCanvas" xmlns:cx="http://schemas.microsoft.com/office/drawing/2014/chartex" xmlns:cx1="http://schemas.microsoft.com/office/drawing/2015/9/8/chartex" xmlns:cx2="http://schemas.microsoft.com/office/drawing/2015/10/21/chartex" xmlns:cx3="http://schemas.microsoft.com/office/drawing/2016/5/9/chartex" xmlns:cx4="http://schemas.microsoft.com/office/drawing/2016/5/10/chartex" xmlns:cx5="http://schemas.microsoft.com/office/drawing/2016/5/11/chartex" xmlns:cx6="http://schemas.microsoft.com/office/drawing/2016/5/12/chartex" xmlns:cx7="http://schemas.microsoft.com/office/drawing/2016/5/13/chartex" xmlns:cx8="http://schemas.microsoft.com/office/drawing/2016/5/14/chartex" xmlns:mc="http://schemas.openxmlformats.org/markup-compatibility/2006" xmlns:aink="http://schemas.microsoft.com/office/drawing/2016/ink" xmlns:am3d="http://schemas.microsoft.com/office/drawing/2017/model3d" xmlns:o="urn:schemas-microsoft-com:office:office" xmlns:r="http://schemas.openxmlformats.org/officeDocument/2006/relationships" xmlns:m="http://schemas.openxmlformats.org/officeDocument/2006/math" xmlns:v="urn:schemas-microsoft-com:vml" xmlns:wp14="http://schemas.microsoft.com/office/word/2010/wordprocessingDrawing" xmlns:wp="http://schemas.openxmlformats.org/drawingml/2006/wordprocessingDrawing" xmlns:w10="urn:schemas-microsoft-com:office:word" xmlns:w="http://schemas.openxmlformats.org/wordprocessingml/2006/main" xmlns:w14="http://schemas.microsoft.com/office/word/2010/wordml" xmlns:w15="http://schemas.microsoft.com/office/word/2012/wordml" xmlns:w16cex="http://schemas.microsoft.com/office/word/2018/wordml/cex" xmlns:w16cid="http://schemas.microsoft.com/office/word/2016/wordml/cid" xmlns:w16="http://schemas.microsoft.com/office/word/2018/wordml" xmlns:w16se="http://schemas.microsoft.com/office/word/2015/wordml/symex" xmlns:wpg="http://schemas.microsoft.com/office/word/2010/wordprocessingGroup" xmlns:wpi="http://schemas.microsoft.com/office/word/2010/wordprocessingInk" xmlns:wne="http://schemas.microsoft.com/office/word/2006/wordml" xmlns:wps="http://schemas.microsoft.com/office/word/2010/wordprocessingShape" mc:Ignorable="w14 w15 w16se w16cid w16 w16cex wp14">
   <w:abstractNum w:abstractNumId="0" w15:restartNumberingAfterBreak="0">
     <w:nsid w:val="FFFFFF1D"/>
     <w:multiLevelType w:val="multilevel"/>
@@ -12100,7 +12784,7 @@
 </file>
 
 <file path=word/styles.xml><?xml version="1.0" encoding="utf-8"?>
-<w:styles xmlns:mc="http://schemas.openxmlformats.org/markup-compatibility/2006" xmlns:r="http://schemas.openxmlformats.org/officeDocument/2006/relationships" xmlns:w="http://schemas.openxmlformats.org/wordprocessingml/2006/main" xmlns:w14="http://schemas.microsoft.com/office/word/2010/wordml" xmlns:w15="http://schemas.microsoft.com/office/word/2012/wordml" xmlns:w16cid="http://schemas.microsoft.com/office/word/2016/wordml/cid" xmlns:w16se="http://schemas.microsoft.com/office/word/2015/wordml/symex" mc:Ignorable="w14 w15 w16se w16cid">
+<w:styles xmlns:mc="http://schemas.openxmlformats.org/markup-compatibility/2006" xmlns:r="http://schemas.openxmlformats.org/officeDocument/2006/relationships" xmlns:w="http://schemas.openxmlformats.org/wordprocessingml/2006/main" xmlns:w14="http://schemas.microsoft.com/office/word/2010/wordml" xmlns:w15="http://schemas.microsoft.com/office/word/2012/wordml" xmlns:w16cex="http://schemas.microsoft.com/office/word/2018/wordml/cex" xmlns:w16cid="http://schemas.microsoft.com/office/word/2016/wordml/cid" xmlns:w16="http://schemas.microsoft.com/office/word/2018/wordml" xmlns:w16se="http://schemas.microsoft.com/office/word/2015/wordml/symex" mc:Ignorable="w14 w15 w16se w16cid w16 w16cex">
   <w:docDefaults>
     <w:rPrDefault>
       <w:rPr>
@@ -12110,7 +12794,7 @@
     </w:rPrDefault>
     <w:pPrDefault/>
   </w:docDefaults>
-  <w:latentStyles w:defLockedState="0" w:defUIPriority="99" w:defSemiHidden="0" w:defUnhideWhenUsed="0" w:defQFormat="0" w:count="377">
+  <w:latentStyles w:defLockedState="0" w:defUIPriority="99" w:defSemiHidden="0" w:defUnhideWhenUsed="0" w:defQFormat="0" w:count="376">
     <w:lsdException w:name="Normal" w:uiPriority="0" w:qFormat="1"/>
     <w:lsdException w:name="heading 1" w:uiPriority="9" w:qFormat="1"/>
     <w:lsdException w:name="heading 2" w:uiPriority="0" w:qFormat="1"/>

</xml_diff>